<commit_message>
Updated File - 04.05.2019
</commit_message>
<xml_diff>
--- a/THA 3.docx
+++ b/THA 3.docx
@@ -352,6 +352,72 @@
       </w:pPr>
       <w:bookmarkStart w:id="0" w:name="_GoBack"/>
       <w:bookmarkEnd w:id="0"/>
+    </w:p>
+    <w:p>
+      <w:pPr>
+        <w:jc w:val="both"/>
+        <w:rPr>
+          <w:rFonts w:ascii="Times New Roman" w:hAnsi="Times New Roman" w:cs="Times New Roman"/>
+          <w:sz w:val="24"/>
+          <w:szCs w:val="24"/>
+          <w:u w:val="single"/>
+        </w:rPr>
+      </w:pPr>
+      <w:r>
+        <w:rPr>
+          <w:rFonts w:ascii="Times New Roman" w:hAnsi="Times New Roman" w:cs="Times New Roman"/>
+          <w:sz w:val="24"/>
+          <w:szCs w:val="24"/>
+          <w:u w:val="single"/>
+        </w:rPr>
+        <w:t>Data Sources</w:t>
+      </w:r>
+    </w:p>
+    <w:p>
+      <w:pPr>
+        <w:pStyle w:val="ListParagraph"/>
+        <w:numPr>
+          <w:ilvl w:val="0"/>
+          <w:numId w:val="3"/>
+        </w:numPr>
+        <w:jc w:val="both"/>
+        <w:rPr>
+          <w:rFonts w:ascii="Times New Roman" w:hAnsi="Times New Roman" w:cs="Times New Roman"/>
+          <w:sz w:val="24"/>
+          <w:szCs w:val="24"/>
+        </w:rPr>
+      </w:pPr>
+      <w:r>
+        <w:rPr>
+          <w:rFonts w:ascii="Times New Roman" w:hAnsi="Times New Roman" w:cs="Times New Roman"/>
+          <w:sz w:val="24"/>
+          <w:szCs w:val="24"/>
+        </w:rPr>
+        <w:t xml:space="preserve">U.S. Census, American Community Survey 2013-2017 American Community Survey 5-Year Estimates </w:t>
+      </w:r>
+    </w:p>
+    <w:p>
+      <w:pPr>
+        <w:pStyle w:val="ListParagraph"/>
+        <w:numPr>
+          <w:ilvl w:val="0"/>
+          <w:numId w:val="3"/>
+        </w:numPr>
+        <w:jc w:val="both"/>
+        <w:rPr>
+          <w:rFonts w:ascii="Times New Roman" w:hAnsi="Times New Roman" w:cs="Times New Roman"/>
+          <w:sz w:val="24"/>
+          <w:szCs w:val="24"/>
+        </w:rPr>
+      </w:pPr>
+      <w:r>
+        <w:rPr>
+          <w:rFonts w:ascii="Times New Roman" w:hAnsi="Times New Roman" w:cs="Times New Roman"/>
+          <w:sz w:val="24"/>
+          <w:szCs w:val="24"/>
+        </w:rPr>
+        <w:t>Integrated Postsecondary Education Data System (IPEDS) Survey 2012-2017</w:t>
+      </w:r>
     </w:p>
     <w:sectPr>
       <w:headerReference w:type="default" r:id="rId8"/>
@@ -454,6 +520,119 @@
 <file path=word/numbering.xml><?xml version="1.0" encoding="utf-8"?>
 <w:numbering xmlns:wpc="http://schemas.microsoft.com/office/word/2010/wordprocessingCanvas" xmlns:mc="http://schemas.openxmlformats.org/markup-compatibility/2006" xmlns:o="urn:schemas-microsoft-com:office:office" xmlns:r="http://schemas.openxmlformats.org/officeDocument/2006/relationships" xmlns:m="http://schemas.openxmlformats.org/officeDocument/2006/math" xmlns:v="urn:schemas-microsoft-com:vml" xmlns:wp14="http://schemas.microsoft.com/office/word/2010/wordprocessingDrawing" xmlns:wp="http://schemas.openxmlformats.org/drawingml/2006/wordprocessingDrawing" xmlns:w10="urn:schemas-microsoft-com:office:word" xmlns:w="http://schemas.openxmlformats.org/wordprocessingml/2006/main" xmlns:w14="http://schemas.microsoft.com/office/word/2010/wordml" xmlns:w15="http://schemas.microsoft.com/office/word/2012/wordml" xmlns:wpg="http://schemas.microsoft.com/office/word/2010/wordprocessingGroup" xmlns:wpi="http://schemas.microsoft.com/office/word/2010/wordprocessingInk" xmlns:wne="http://schemas.microsoft.com/office/word/2006/wordml" xmlns:wps="http://schemas.microsoft.com/office/word/2010/wordprocessingShape" mc:Ignorable="w14 w15 wp14">
   <w:abstractNum w:abstractNumId="0">
+    <w:nsid w:val="25AC7D7B"/>
+    <w:multiLevelType w:val="hybridMultilevel"/>
+    <w:tmpl w:val="53B6FC9C"/>
+    <w:lvl w:ilvl="0" w:tplc="04090001">
+      <w:start w:val="1"/>
+      <w:numFmt w:val="bullet"/>
+      <w:lvlText w:val=""/>
+      <w:lvlJc w:val="left"/>
+      <w:pPr>
+        <w:ind w:left="720" w:hanging="360"/>
+      </w:pPr>
+      <w:rPr>
+        <w:rFonts w:ascii="Symbol" w:hAnsi="Symbol" w:hint="default"/>
+      </w:rPr>
+    </w:lvl>
+    <w:lvl w:ilvl="1" w:tplc="04090003" w:tentative="1">
+      <w:start w:val="1"/>
+      <w:numFmt w:val="bullet"/>
+      <w:lvlText w:val="o"/>
+      <w:lvlJc w:val="left"/>
+      <w:pPr>
+        <w:ind w:left="1440" w:hanging="360"/>
+      </w:pPr>
+      <w:rPr>
+        <w:rFonts w:ascii="Courier New" w:hAnsi="Courier New" w:cs="Courier New" w:hint="default"/>
+      </w:rPr>
+    </w:lvl>
+    <w:lvl w:ilvl="2" w:tplc="04090005" w:tentative="1">
+      <w:start w:val="1"/>
+      <w:numFmt w:val="bullet"/>
+      <w:lvlText w:val=""/>
+      <w:lvlJc w:val="left"/>
+      <w:pPr>
+        <w:ind w:left="2160" w:hanging="360"/>
+      </w:pPr>
+      <w:rPr>
+        <w:rFonts w:ascii="Wingdings" w:hAnsi="Wingdings" w:hint="default"/>
+      </w:rPr>
+    </w:lvl>
+    <w:lvl w:ilvl="3" w:tplc="04090001" w:tentative="1">
+      <w:start w:val="1"/>
+      <w:numFmt w:val="bullet"/>
+      <w:lvlText w:val=""/>
+      <w:lvlJc w:val="left"/>
+      <w:pPr>
+        <w:ind w:left="2880" w:hanging="360"/>
+      </w:pPr>
+      <w:rPr>
+        <w:rFonts w:ascii="Symbol" w:hAnsi="Symbol" w:hint="default"/>
+      </w:rPr>
+    </w:lvl>
+    <w:lvl w:ilvl="4" w:tplc="04090003" w:tentative="1">
+      <w:start w:val="1"/>
+      <w:numFmt w:val="bullet"/>
+      <w:lvlText w:val="o"/>
+      <w:lvlJc w:val="left"/>
+      <w:pPr>
+        <w:ind w:left="3600" w:hanging="360"/>
+      </w:pPr>
+      <w:rPr>
+        <w:rFonts w:ascii="Courier New" w:hAnsi="Courier New" w:cs="Courier New" w:hint="default"/>
+      </w:rPr>
+    </w:lvl>
+    <w:lvl w:ilvl="5" w:tplc="04090005" w:tentative="1">
+      <w:start w:val="1"/>
+      <w:numFmt w:val="bullet"/>
+      <w:lvlText w:val=""/>
+      <w:lvlJc w:val="left"/>
+      <w:pPr>
+        <w:ind w:left="4320" w:hanging="360"/>
+      </w:pPr>
+      <w:rPr>
+        <w:rFonts w:ascii="Wingdings" w:hAnsi="Wingdings" w:hint="default"/>
+      </w:rPr>
+    </w:lvl>
+    <w:lvl w:ilvl="6" w:tplc="04090001" w:tentative="1">
+      <w:start w:val="1"/>
+      <w:numFmt w:val="bullet"/>
+      <w:lvlText w:val=""/>
+      <w:lvlJc w:val="left"/>
+      <w:pPr>
+        <w:ind w:left="5040" w:hanging="360"/>
+      </w:pPr>
+      <w:rPr>
+        <w:rFonts w:ascii="Symbol" w:hAnsi="Symbol" w:hint="default"/>
+      </w:rPr>
+    </w:lvl>
+    <w:lvl w:ilvl="7" w:tplc="04090003" w:tentative="1">
+      <w:start w:val="1"/>
+      <w:numFmt w:val="bullet"/>
+      <w:lvlText w:val="o"/>
+      <w:lvlJc w:val="left"/>
+      <w:pPr>
+        <w:ind w:left="5760" w:hanging="360"/>
+      </w:pPr>
+      <w:rPr>
+        <w:rFonts w:ascii="Courier New" w:hAnsi="Courier New" w:cs="Courier New" w:hint="default"/>
+      </w:rPr>
+    </w:lvl>
+    <w:lvl w:ilvl="8" w:tplc="04090005" w:tentative="1">
+      <w:start w:val="1"/>
+      <w:numFmt w:val="bullet"/>
+      <w:lvlText w:val=""/>
+      <w:lvlJc w:val="left"/>
+      <w:pPr>
+        <w:ind w:left="6480" w:hanging="360"/>
+      </w:pPr>
+      <w:rPr>
+        <w:rFonts w:ascii="Wingdings" w:hAnsi="Wingdings" w:hint="default"/>
+      </w:rPr>
+    </w:lvl>
+  </w:abstractNum>
+  <w:abstractNum w:abstractNumId="1">
     <w:nsid w:val="4FA22D0A"/>
     <w:multiLevelType w:val="hybridMultilevel"/>
     <w:tmpl w:val="4EF684E2"/>
@@ -566,8 +745,126 @@
       </w:rPr>
     </w:lvl>
   </w:abstractNum>
+  <w:abstractNum w:abstractNumId="2">
+    <w:nsid w:val="57AB773F"/>
+    <w:multiLevelType w:val="hybridMultilevel"/>
+    <w:tmpl w:val="839ED274"/>
+    <w:lvl w:ilvl="0" w:tplc="F3D4BE00">
+      <w:numFmt w:val="bullet"/>
+      <w:lvlText w:val="•"/>
+      <w:lvlJc w:val="left"/>
+      <w:pPr>
+        <w:ind w:left="1080" w:hanging="720"/>
+      </w:pPr>
+      <w:rPr>
+        <w:rFonts w:ascii="Times New Roman" w:eastAsiaTheme="minorHAnsi" w:hAnsi="Times New Roman" w:cs="Times New Roman" w:hint="default"/>
+      </w:rPr>
+    </w:lvl>
+    <w:lvl w:ilvl="1" w:tplc="04090003" w:tentative="1">
+      <w:start w:val="1"/>
+      <w:numFmt w:val="bullet"/>
+      <w:lvlText w:val="o"/>
+      <w:lvlJc w:val="left"/>
+      <w:pPr>
+        <w:ind w:left="1440" w:hanging="360"/>
+      </w:pPr>
+      <w:rPr>
+        <w:rFonts w:ascii="Courier New" w:hAnsi="Courier New" w:cs="Courier New" w:hint="default"/>
+      </w:rPr>
+    </w:lvl>
+    <w:lvl w:ilvl="2" w:tplc="04090005" w:tentative="1">
+      <w:start w:val="1"/>
+      <w:numFmt w:val="bullet"/>
+      <w:lvlText w:val=""/>
+      <w:lvlJc w:val="left"/>
+      <w:pPr>
+        <w:ind w:left="2160" w:hanging="360"/>
+      </w:pPr>
+      <w:rPr>
+        <w:rFonts w:ascii="Wingdings" w:hAnsi="Wingdings" w:hint="default"/>
+      </w:rPr>
+    </w:lvl>
+    <w:lvl w:ilvl="3" w:tplc="04090001" w:tentative="1">
+      <w:start w:val="1"/>
+      <w:numFmt w:val="bullet"/>
+      <w:lvlText w:val=""/>
+      <w:lvlJc w:val="left"/>
+      <w:pPr>
+        <w:ind w:left="2880" w:hanging="360"/>
+      </w:pPr>
+      <w:rPr>
+        <w:rFonts w:ascii="Symbol" w:hAnsi="Symbol" w:hint="default"/>
+      </w:rPr>
+    </w:lvl>
+    <w:lvl w:ilvl="4" w:tplc="04090003" w:tentative="1">
+      <w:start w:val="1"/>
+      <w:numFmt w:val="bullet"/>
+      <w:lvlText w:val="o"/>
+      <w:lvlJc w:val="left"/>
+      <w:pPr>
+        <w:ind w:left="3600" w:hanging="360"/>
+      </w:pPr>
+      <w:rPr>
+        <w:rFonts w:ascii="Courier New" w:hAnsi="Courier New" w:cs="Courier New" w:hint="default"/>
+      </w:rPr>
+    </w:lvl>
+    <w:lvl w:ilvl="5" w:tplc="04090005" w:tentative="1">
+      <w:start w:val="1"/>
+      <w:numFmt w:val="bullet"/>
+      <w:lvlText w:val=""/>
+      <w:lvlJc w:val="left"/>
+      <w:pPr>
+        <w:ind w:left="4320" w:hanging="360"/>
+      </w:pPr>
+      <w:rPr>
+        <w:rFonts w:ascii="Wingdings" w:hAnsi="Wingdings" w:hint="default"/>
+      </w:rPr>
+    </w:lvl>
+    <w:lvl w:ilvl="6" w:tplc="04090001" w:tentative="1">
+      <w:start w:val="1"/>
+      <w:numFmt w:val="bullet"/>
+      <w:lvlText w:val=""/>
+      <w:lvlJc w:val="left"/>
+      <w:pPr>
+        <w:ind w:left="5040" w:hanging="360"/>
+      </w:pPr>
+      <w:rPr>
+        <w:rFonts w:ascii="Symbol" w:hAnsi="Symbol" w:hint="default"/>
+      </w:rPr>
+    </w:lvl>
+    <w:lvl w:ilvl="7" w:tplc="04090003" w:tentative="1">
+      <w:start w:val="1"/>
+      <w:numFmt w:val="bullet"/>
+      <w:lvlText w:val="o"/>
+      <w:lvlJc w:val="left"/>
+      <w:pPr>
+        <w:ind w:left="5760" w:hanging="360"/>
+      </w:pPr>
+      <w:rPr>
+        <w:rFonts w:ascii="Courier New" w:hAnsi="Courier New" w:cs="Courier New" w:hint="default"/>
+      </w:rPr>
+    </w:lvl>
+    <w:lvl w:ilvl="8" w:tplc="04090005" w:tentative="1">
+      <w:start w:val="1"/>
+      <w:numFmt w:val="bullet"/>
+      <w:lvlText w:val=""/>
+      <w:lvlJc w:val="left"/>
+      <w:pPr>
+        <w:ind w:left="6480" w:hanging="360"/>
+      </w:pPr>
+      <w:rPr>
+        <w:rFonts w:ascii="Wingdings" w:hAnsi="Wingdings" w:hint="default"/>
+      </w:rPr>
+    </w:lvl>
+  </w:abstractNum>
   <w:num w:numId="1">
+    <w:abstractNumId w:val="1"/>
+  </w:num>
+  <w:num w:numId="2">
     <w:abstractNumId w:val="0"/>
+  </w:num>
+  <w:num w:numId="3">
+    <w:abstractNumId w:val="2"/>
   </w:num>
 </w:numbering>
 </file>
@@ -1356,7 +1653,7 @@
 </file>
 
 <file path=customXml/itemProps1.xml><?xml version="1.0" encoding="utf-8"?>
-<ds:datastoreItem xmlns:ds="http://schemas.openxmlformats.org/officeDocument/2006/customXml" ds:itemID="{0BD76A41-6DBA-45BA-B56A-98B7FD3A7C03}">
+<ds:datastoreItem xmlns:ds="http://schemas.openxmlformats.org/officeDocument/2006/customXml" ds:itemID="{7EA61BAA-944D-4ECD-A5DF-1073AFA78B77}">
   <ds:schemaRefs>
     <ds:schemaRef ds:uri="http://schemas.openxmlformats.org/officeDocument/2006/bibliography"/>
   </ds:schemaRefs>

</xml_diff>